<commit_message>
Verslag verder uitgewerk v0.3
</commit_message>
<xml_diff>
--- a/Documenten/Thema 2.1 - Rapport Leertaak 1 - Mark, Kevin en Rick - INV2B Groep 5  -  v0_3.docx
+++ b/Documenten/Thema 2.1 - Rapport Leertaak 1 - Mark, Kevin en Rick - INV2B Groep 5  -  v0_3.docx
@@ -248,12 +248,12 @@
       <w:bookmarkEnd w:id="4"/>
       <w:bookmarkEnd w:id="5"/>
     </w:p>
-    <w:p/>
     <w:p>
       <w:pPr>
         <w:pStyle w:val="Heading0-notIndexed"/>
       </w:pPr>
       <w:r>
+        <w:lastRenderedPageBreak/>
         <w:t>Rapport Leertaak 1</w:t>
       </w:r>
     </w:p>
@@ -310,22 +310,11 @@
         <w:rPr>
           <w:b/>
         </w:rPr>
-        <w:t>Instituut</w:t>
-      </w:r>
-      <w:proofErr w:type="gramStart"/>
-      <w:r>
-        <w:rPr>
-          <w:b/>
-        </w:rPr>
-        <w:t>:</w:t>
+        <w:t>Instituut:</w:t>
       </w:r>
       <w:r>
         <w:br/>
-        <w:t>Hanzehogeschool</w:t>
-      </w:r>
-      <w:proofErr w:type="gramEnd"/>
-      <w:r>
-        <w:t xml:space="preserve"> Groningen</w:t>
+        <w:t>Hanzehogeschool Groningen</w:t>
       </w:r>
     </w:p>
     <w:p/>
@@ -368,15 +357,15 @@
         <w:tblLook w:val="04A0" w:firstRow="1" w:lastRow="0" w:firstColumn="1" w:lastColumn="0" w:noHBand="0" w:noVBand="1"/>
       </w:tblPr>
       <w:tblGrid>
-        <w:gridCol w:w="1418"/>
+        <w:gridCol w:w="851"/>
+        <w:gridCol w:w="1276"/>
         <w:gridCol w:w="1701"/>
-        <w:gridCol w:w="2551"/>
-        <w:gridCol w:w="3392"/>
+        <w:gridCol w:w="5234"/>
       </w:tblGrid>
       <w:tr>
         <w:tc>
           <w:tcPr>
-            <w:tcW w:w="1418" w:type="dxa"/>
+            <w:tcW w:w="851" w:type="dxa"/>
           </w:tcPr>
           <w:p>
             <w:pPr>
@@ -394,6 +383,24 @@
         </w:tc>
         <w:tc>
           <w:tcPr>
+            <w:tcW w:w="1276" w:type="dxa"/>
+          </w:tcPr>
+          <w:p>
+            <w:pPr>
+              <w:rPr>
+                <w:b/>
+              </w:rPr>
+            </w:pPr>
+            <w:r>
+              <w:rPr>
+                <w:b/>
+              </w:rPr>
+              <w:t>Datum</w:t>
+            </w:r>
+          </w:p>
+        </w:tc>
+        <w:tc>
+          <w:tcPr>
             <w:tcW w:w="1701" w:type="dxa"/>
           </w:tcPr>
           <w:p>
@@ -406,31 +413,13 @@
               <w:rPr>
                 <w:b/>
               </w:rPr>
-              <w:t>Datum</w:t>
-            </w:r>
-          </w:p>
-        </w:tc>
-        <w:tc>
-          <w:tcPr>
-            <w:tcW w:w="2551" w:type="dxa"/>
-          </w:tcPr>
-          <w:p>
-            <w:pPr>
-              <w:rPr>
-                <w:b/>
-              </w:rPr>
-            </w:pPr>
-            <w:r>
-              <w:rPr>
-                <w:b/>
-              </w:rPr>
               <w:t>Auteur</w:t>
             </w:r>
           </w:p>
         </w:tc>
         <w:tc>
           <w:tcPr>
-            <w:tcW w:w="3392" w:type="dxa"/>
+            <w:tcW w:w="5234" w:type="dxa"/>
           </w:tcPr>
           <w:p>
             <w:pPr>
@@ -450,7 +439,7 @@
       <w:tr>
         <w:tc>
           <w:tcPr>
-            <w:tcW w:w="1418" w:type="dxa"/>
+            <w:tcW w:w="851" w:type="dxa"/>
           </w:tcPr>
           <w:p>
             <w:r>
@@ -460,27 +449,27 @@
         </w:tc>
         <w:tc>
           <w:tcPr>
+            <w:tcW w:w="1276" w:type="dxa"/>
+          </w:tcPr>
+          <w:p>
+            <w:r>
+              <w:t>23-09-2015</w:t>
+            </w:r>
+          </w:p>
+        </w:tc>
+        <w:tc>
+          <w:tcPr>
             <w:tcW w:w="1701" w:type="dxa"/>
           </w:tcPr>
           <w:p>
             <w:r>
-              <w:t>23-09-2015</w:t>
-            </w:r>
-          </w:p>
-        </w:tc>
-        <w:tc>
-          <w:tcPr>
-            <w:tcW w:w="2551" w:type="dxa"/>
-          </w:tcPr>
-          <w:p>
-            <w:r>
               <w:t>Rick van der Poel</w:t>
             </w:r>
           </w:p>
         </w:tc>
         <w:tc>
           <w:tcPr>
-            <w:tcW w:w="3392" w:type="dxa"/>
+            <w:tcW w:w="5234" w:type="dxa"/>
           </w:tcPr>
           <w:p>
             <w:r>
@@ -498,7 +487,7 @@
       <w:tr>
         <w:tc>
           <w:tcPr>
-            <w:tcW w:w="1418" w:type="dxa"/>
+            <w:tcW w:w="851" w:type="dxa"/>
           </w:tcPr>
           <w:p>
             <w:r>
@@ -508,27 +497,27 @@
         </w:tc>
         <w:tc>
           <w:tcPr>
+            <w:tcW w:w="1276" w:type="dxa"/>
+          </w:tcPr>
+          <w:p>
+            <w:r>
+              <w:t>24-09-2015</w:t>
+            </w:r>
+          </w:p>
+        </w:tc>
+        <w:tc>
+          <w:tcPr>
             <w:tcW w:w="1701" w:type="dxa"/>
           </w:tcPr>
           <w:p>
             <w:r>
-              <w:t>24-09-2015</w:t>
-            </w:r>
-          </w:p>
-        </w:tc>
-        <w:tc>
-          <w:tcPr>
-            <w:tcW w:w="2551" w:type="dxa"/>
-          </w:tcPr>
-          <w:p>
-            <w:r>
               <w:t>Rick van der Poel</w:t>
             </w:r>
           </w:p>
         </w:tc>
         <w:tc>
           <w:tcPr>
-            <w:tcW w:w="3392" w:type="dxa"/>
+            <w:tcW w:w="5234" w:type="dxa"/>
           </w:tcPr>
           <w:p>
             <w:r>
@@ -543,7 +532,7 @@
       <w:tr>
         <w:tc>
           <w:tcPr>
-            <w:tcW w:w="1418" w:type="dxa"/>
+            <w:tcW w:w="851" w:type="dxa"/>
           </w:tcPr>
           <w:p>
             <w:r>
@@ -553,53 +542,62 @@
         </w:tc>
         <w:tc>
           <w:tcPr>
+            <w:tcW w:w="1276" w:type="dxa"/>
+          </w:tcPr>
+          <w:p>
+            <w:r>
+              <w:t>25-09-2015</w:t>
+            </w:r>
+          </w:p>
+        </w:tc>
+        <w:tc>
+          <w:tcPr>
             <w:tcW w:w="1701" w:type="dxa"/>
           </w:tcPr>
           <w:p>
             <w:r>
-              <w:t>25-09-2015</w:t>
-            </w:r>
-          </w:p>
-        </w:tc>
-        <w:tc>
-          <w:tcPr>
-            <w:tcW w:w="2551" w:type="dxa"/>
-          </w:tcPr>
-          <w:p>
-            <w:r>
               <w:t>Rick van der Poel</w:t>
             </w:r>
           </w:p>
         </w:tc>
         <w:tc>
           <w:tcPr>
-            <w:tcW w:w="3392" w:type="dxa"/>
-          </w:tcPr>
-          <w:p/>
+            <w:tcW w:w="5234" w:type="dxa"/>
+          </w:tcPr>
+          <w:p>
+            <w:r>
+              <w:t>Samenvatting, verklarende woordenlijst</w:t>
+            </w:r>
+            <w:r>
+              <w:t>, applicatie onderdelen</w:t>
+            </w:r>
+            <w:bookmarkStart w:id="9" w:name="_GoBack"/>
+            <w:bookmarkEnd w:id="9"/>
+          </w:p>
         </w:tc>
       </w:tr>
       <w:tr>
         <w:tc>
           <w:tcPr>
-            <w:tcW w:w="1418" w:type="dxa"/>
+            <w:tcW w:w="851" w:type="dxa"/>
           </w:tcPr>
           <w:p/>
         </w:tc>
         <w:tc>
           <w:tcPr>
+            <w:tcW w:w="1276" w:type="dxa"/>
+          </w:tcPr>
+          <w:p/>
+        </w:tc>
+        <w:tc>
+          <w:tcPr>
             <w:tcW w:w="1701" w:type="dxa"/>
           </w:tcPr>
           <w:p/>
         </w:tc>
         <w:tc>
           <w:tcPr>
-            <w:tcW w:w="2551" w:type="dxa"/>
-          </w:tcPr>
-          <w:p/>
-        </w:tc>
-        <w:tc>
-          <w:tcPr>
-            <w:tcW w:w="3392" w:type="dxa"/>
+            <w:tcW w:w="5234" w:type="dxa"/>
           </w:tcPr>
           <w:p/>
         </w:tc>
@@ -607,25 +605,25 @@
       <w:tr>
         <w:tc>
           <w:tcPr>
-            <w:tcW w:w="1418" w:type="dxa"/>
+            <w:tcW w:w="851" w:type="dxa"/>
           </w:tcPr>
           <w:p/>
         </w:tc>
         <w:tc>
           <w:tcPr>
+            <w:tcW w:w="1276" w:type="dxa"/>
+          </w:tcPr>
+          <w:p/>
+        </w:tc>
+        <w:tc>
+          <w:tcPr>
             <w:tcW w:w="1701" w:type="dxa"/>
           </w:tcPr>
           <w:p/>
         </w:tc>
         <w:tc>
           <w:tcPr>
-            <w:tcW w:w="2551" w:type="dxa"/>
-          </w:tcPr>
-          <w:p/>
-        </w:tc>
-        <w:tc>
-          <w:tcPr>
-            <w:tcW w:w="3392" w:type="dxa"/>
+            <w:tcW w:w="5234" w:type="dxa"/>
           </w:tcPr>
           <w:p/>
         </w:tc>
@@ -633,25 +631,25 @@
       <w:tr>
         <w:tc>
           <w:tcPr>
-            <w:tcW w:w="1418" w:type="dxa"/>
+            <w:tcW w:w="851" w:type="dxa"/>
           </w:tcPr>
           <w:p/>
         </w:tc>
         <w:tc>
           <w:tcPr>
+            <w:tcW w:w="1276" w:type="dxa"/>
+          </w:tcPr>
+          <w:p/>
+        </w:tc>
+        <w:tc>
+          <w:tcPr>
             <w:tcW w:w="1701" w:type="dxa"/>
           </w:tcPr>
           <w:p/>
         </w:tc>
         <w:tc>
           <w:tcPr>
-            <w:tcW w:w="2551" w:type="dxa"/>
-          </w:tcPr>
-          <w:p/>
-        </w:tc>
-        <w:tc>
-          <w:tcPr>
-            <w:tcW w:w="3392" w:type="dxa"/>
+            <w:tcW w:w="5234" w:type="dxa"/>
           </w:tcPr>
           <w:p/>
         </w:tc>
@@ -659,688 +657,6 @@
     </w:tbl>
     <w:p/>
     <w:p/>
-    <w:p/>
-    <w:p>
-      <w:pPr>
-        <w:pStyle w:val="Heading0"/>
-      </w:pPr>
-      <w:bookmarkStart w:id="9" w:name="_Toc430791301"/>
-      <w:r>
-        <w:t>Samenvatting</w:t>
-      </w:r>
-      <w:bookmarkEnd w:id="9"/>
-    </w:p>
-    <w:p>
-      <w:r>
-        <w:br w:type="page"/>
-      </w:r>
-    </w:p>
-    <w:p>
-      <w:pPr>
-        <w:pStyle w:val="Heading0-notIndexed"/>
-        <w:rPr>
-          <w:lang w:val="en-US"/>
-        </w:rPr>
-      </w:pPr>
-      <w:bookmarkStart w:id="10" w:name="_Toc430790146"/>
-      <w:bookmarkStart w:id="11" w:name="_Toc430790308"/>
-      <w:r>
-        <w:rPr>
-          <w:lang w:val="en-US"/>
-        </w:rPr>
-        <w:lastRenderedPageBreak/>
-        <w:t>Inhoudsopgave</w:t>
-      </w:r>
-      <w:bookmarkEnd w:id="10"/>
-      <w:bookmarkEnd w:id="11"/>
-    </w:p>
-    <w:p>
-      <w:pPr>
-        <w:pStyle w:val="TOC1"/>
-        <w:tabs>
-          <w:tab w:val="right" w:leader="dot" w:pos="9062"/>
-        </w:tabs>
-        <w:rPr>
-          <w:rFonts w:cstheme="minorBidi"/>
-          <w:noProof/>
-          <w:lang w:val="nl-NL" w:eastAsia="nl-NL"/>
-        </w:rPr>
-      </w:pPr>
-      <w:r>
-        <w:br/>
-      </w:r>
-      <w:r>
-        <w:fldChar w:fldCharType="begin"/>
-      </w:r>
-      <w:r>
-        <w:instrText xml:space="preserve"> TOC \o "2-2" \h \z \t "Heading 1;1;Heading 3;3;Heading 0;1;Subheading;1" </w:instrText>
-      </w:r>
-      <w:r>
-        <w:fldChar w:fldCharType="separate"/>
-      </w:r>
-      <w:hyperlink w:anchor="_Toc430791301" w:history="1">
-        <w:r>
-          <w:rPr>
-            <w:rStyle w:val="Hyperlink"/>
-            <w:noProof/>
-          </w:rPr>
-          <w:t>Samenvatting</w:t>
-        </w:r>
-        <w:r>
-          <w:rPr>
-            <w:noProof/>
-            <w:webHidden/>
-          </w:rPr>
-          <w:tab/>
-        </w:r>
-        <w:r>
-          <w:rPr>
-            <w:noProof/>
-            <w:webHidden/>
-          </w:rPr>
-          <w:fldChar w:fldCharType="begin"/>
-        </w:r>
-        <w:r>
-          <w:rPr>
-            <w:noProof/>
-            <w:webHidden/>
-          </w:rPr>
-          <w:instrText xml:space="preserve"> PAGEREF _Toc430791301 \h </w:instrText>
-        </w:r>
-        <w:r>
-          <w:rPr>
-            <w:noProof/>
-            <w:webHidden/>
-          </w:rPr>
-        </w:r>
-        <w:r>
-          <w:rPr>
-            <w:noProof/>
-            <w:webHidden/>
-          </w:rPr>
-          <w:fldChar w:fldCharType="separate"/>
-        </w:r>
-        <w:r>
-          <w:rPr>
-            <w:noProof/>
-            <w:webHidden/>
-          </w:rPr>
-          <w:t>3</w:t>
-        </w:r>
-        <w:r>
-          <w:rPr>
-            <w:noProof/>
-            <w:webHidden/>
-          </w:rPr>
-          <w:fldChar w:fldCharType="end"/>
-        </w:r>
-      </w:hyperlink>
-    </w:p>
-    <w:p>
-      <w:pPr>
-        <w:pStyle w:val="TOC1"/>
-        <w:tabs>
-          <w:tab w:val="right" w:leader="dot" w:pos="9062"/>
-        </w:tabs>
-        <w:rPr>
-          <w:rFonts w:cstheme="minorBidi"/>
-          <w:noProof/>
-          <w:lang w:val="nl-NL" w:eastAsia="nl-NL"/>
-        </w:rPr>
-      </w:pPr>
-      <w:hyperlink w:anchor="_Toc430791302" w:history="1">
-        <w:r>
-          <w:rPr>
-            <w:rStyle w:val="Hyperlink"/>
-            <w:noProof/>
-          </w:rPr>
-          <w:t>1. Inleiding</w:t>
-        </w:r>
-        <w:r>
-          <w:rPr>
-            <w:noProof/>
-            <w:webHidden/>
-          </w:rPr>
-          <w:tab/>
-        </w:r>
-        <w:r>
-          <w:rPr>
-            <w:noProof/>
-            <w:webHidden/>
-          </w:rPr>
-          <w:fldChar w:fldCharType="begin"/>
-        </w:r>
-        <w:r>
-          <w:rPr>
-            <w:noProof/>
-            <w:webHidden/>
-          </w:rPr>
-          <w:instrText xml:space="preserve"> PAGEREF _Toc430791302 \h </w:instrText>
-        </w:r>
-        <w:r>
-          <w:rPr>
-            <w:noProof/>
-            <w:webHidden/>
-          </w:rPr>
-        </w:r>
-        <w:r>
-          <w:rPr>
-            <w:noProof/>
-            <w:webHidden/>
-          </w:rPr>
-          <w:fldChar w:fldCharType="separate"/>
-        </w:r>
-        <w:r>
-          <w:rPr>
-            <w:noProof/>
-            <w:webHidden/>
-          </w:rPr>
-          <w:t>6</w:t>
-        </w:r>
-        <w:r>
-          <w:rPr>
-            <w:noProof/>
-            <w:webHidden/>
-          </w:rPr>
-          <w:fldChar w:fldCharType="end"/>
-        </w:r>
-      </w:hyperlink>
-    </w:p>
-    <w:p>
-      <w:pPr>
-        <w:pStyle w:val="TOC1"/>
-        <w:tabs>
-          <w:tab w:val="right" w:leader="dot" w:pos="9062"/>
-        </w:tabs>
-        <w:rPr>
-          <w:rFonts w:cstheme="minorBidi"/>
-          <w:noProof/>
-          <w:lang w:val="nl-NL" w:eastAsia="nl-NL"/>
-        </w:rPr>
-      </w:pPr>
-      <w:hyperlink w:anchor="_Toc430791303" w:history="1">
-        <w:r>
-          <w:rPr>
-            <w:rStyle w:val="Hyperlink"/>
-            <w:noProof/>
-          </w:rPr>
-          <w:t>2. Probleemstelling</w:t>
-        </w:r>
-        <w:r>
-          <w:rPr>
-            <w:noProof/>
-            <w:webHidden/>
-          </w:rPr>
-          <w:tab/>
-        </w:r>
-        <w:r>
-          <w:rPr>
-            <w:noProof/>
-            <w:webHidden/>
-          </w:rPr>
-          <w:fldChar w:fldCharType="begin"/>
-        </w:r>
-        <w:r>
-          <w:rPr>
-            <w:noProof/>
-            <w:webHidden/>
-          </w:rPr>
-          <w:instrText xml:space="preserve"> PAGEREF _Toc430791303 \h </w:instrText>
-        </w:r>
-        <w:r>
-          <w:rPr>
-            <w:noProof/>
-            <w:webHidden/>
-          </w:rPr>
-        </w:r>
-        <w:r>
-          <w:rPr>
-            <w:noProof/>
-            <w:webHidden/>
-          </w:rPr>
-          <w:fldChar w:fldCharType="separate"/>
-        </w:r>
-        <w:r>
-          <w:rPr>
-            <w:noProof/>
-            <w:webHidden/>
-          </w:rPr>
-          <w:t>7</w:t>
-        </w:r>
-        <w:r>
-          <w:rPr>
-            <w:noProof/>
-            <w:webHidden/>
-          </w:rPr>
-          <w:fldChar w:fldCharType="end"/>
-        </w:r>
-      </w:hyperlink>
-    </w:p>
-    <w:p>
-      <w:pPr>
-        <w:pStyle w:val="TOC1"/>
-        <w:tabs>
-          <w:tab w:val="right" w:leader="dot" w:pos="9062"/>
-        </w:tabs>
-        <w:rPr>
-          <w:rFonts w:cstheme="minorBidi"/>
-          <w:noProof/>
-          <w:lang w:val="nl-NL" w:eastAsia="nl-NL"/>
-        </w:rPr>
-      </w:pPr>
-      <w:hyperlink w:anchor="_Toc430791304" w:history="1">
-        <w:r>
-          <w:rPr>
-            <w:rStyle w:val="Hyperlink"/>
-            <w:noProof/>
-          </w:rPr>
-          <w:t>3. Applicatie onderdelen</w:t>
-        </w:r>
-        <w:r>
-          <w:rPr>
-            <w:noProof/>
-            <w:webHidden/>
-          </w:rPr>
-          <w:tab/>
-        </w:r>
-        <w:r>
-          <w:rPr>
-            <w:noProof/>
-            <w:webHidden/>
-          </w:rPr>
-          <w:fldChar w:fldCharType="begin"/>
-        </w:r>
-        <w:r>
-          <w:rPr>
-            <w:noProof/>
-            <w:webHidden/>
-          </w:rPr>
-          <w:instrText xml:space="preserve"> PAGEREF _Toc430791304 \h </w:instrText>
-        </w:r>
-        <w:r>
-          <w:rPr>
-            <w:noProof/>
-            <w:webHidden/>
-          </w:rPr>
-        </w:r>
-        <w:r>
-          <w:rPr>
-            <w:noProof/>
-            <w:webHidden/>
-          </w:rPr>
-          <w:fldChar w:fldCharType="separate"/>
-        </w:r>
-        <w:r>
-          <w:rPr>
-            <w:noProof/>
-            <w:webHidden/>
-          </w:rPr>
-          <w:t>8</w:t>
-        </w:r>
-        <w:r>
-          <w:rPr>
-            <w:noProof/>
-            <w:webHidden/>
-          </w:rPr>
-          <w:fldChar w:fldCharType="end"/>
-        </w:r>
-      </w:hyperlink>
-    </w:p>
-    <w:p>
-      <w:pPr>
-        <w:pStyle w:val="TOC1"/>
-        <w:tabs>
-          <w:tab w:val="right" w:leader="dot" w:pos="9062"/>
-        </w:tabs>
-        <w:rPr>
-          <w:rFonts w:cstheme="minorBidi"/>
-          <w:noProof/>
-          <w:lang w:val="nl-NL" w:eastAsia="nl-NL"/>
-        </w:rPr>
-      </w:pPr>
-      <w:hyperlink w:anchor="_Toc430791305" w:history="1">
-        <w:r>
-          <w:rPr>
-            <w:rStyle w:val="Hyperlink"/>
-            <w:noProof/>
-          </w:rPr>
-          <w:t>4. Stresstest</w:t>
-        </w:r>
-        <w:r>
-          <w:rPr>
-            <w:noProof/>
-            <w:webHidden/>
-          </w:rPr>
-          <w:tab/>
-        </w:r>
-        <w:r>
-          <w:rPr>
-            <w:noProof/>
-            <w:webHidden/>
-          </w:rPr>
-          <w:fldChar w:fldCharType="begin"/>
-        </w:r>
-        <w:r>
-          <w:rPr>
-            <w:noProof/>
-            <w:webHidden/>
-          </w:rPr>
-          <w:instrText xml:space="preserve"> PAGEREF _Toc430791305 \h </w:instrText>
-        </w:r>
-        <w:r>
-          <w:rPr>
-            <w:noProof/>
-            <w:webHidden/>
-          </w:rPr>
-        </w:r>
-        <w:r>
-          <w:rPr>
-            <w:noProof/>
-            <w:webHidden/>
-          </w:rPr>
-          <w:fldChar w:fldCharType="separate"/>
-        </w:r>
-        <w:r>
-          <w:rPr>
-            <w:noProof/>
-            <w:webHidden/>
-          </w:rPr>
-          <w:t>9</w:t>
-        </w:r>
-        <w:r>
-          <w:rPr>
-            <w:noProof/>
-            <w:webHidden/>
-          </w:rPr>
-          <w:fldChar w:fldCharType="end"/>
-        </w:r>
-      </w:hyperlink>
-    </w:p>
-    <w:p>
-      <w:pPr>
-        <w:pStyle w:val="TOC2"/>
-        <w:tabs>
-          <w:tab w:val="right" w:leader="dot" w:pos="9062"/>
-        </w:tabs>
-        <w:rPr>
-          <w:rFonts w:cstheme="minorBidi"/>
-          <w:noProof/>
-          <w:lang w:val="nl-NL" w:eastAsia="nl-NL"/>
-        </w:rPr>
-      </w:pPr>
-      <w:hyperlink w:anchor="_Toc430791306" w:history="1">
-        <w:r>
-          <w:rPr>
-            <w:rStyle w:val="Hyperlink"/>
-            <w:noProof/>
-          </w:rPr>
-          <w:t>4.1 Specificaties testsystemen</w:t>
-        </w:r>
-        <w:r>
-          <w:rPr>
-            <w:noProof/>
-            <w:webHidden/>
-          </w:rPr>
-          <w:tab/>
-        </w:r>
-        <w:r>
-          <w:rPr>
-            <w:noProof/>
-            <w:webHidden/>
-          </w:rPr>
-          <w:fldChar w:fldCharType="begin"/>
-        </w:r>
-        <w:r>
-          <w:rPr>
-            <w:noProof/>
-            <w:webHidden/>
-          </w:rPr>
-          <w:instrText xml:space="preserve"> PAGEREF _Toc430791306 \h </w:instrText>
-        </w:r>
-        <w:r>
-          <w:rPr>
-            <w:noProof/>
-            <w:webHidden/>
-          </w:rPr>
-        </w:r>
-        <w:r>
-          <w:rPr>
-            <w:noProof/>
-            <w:webHidden/>
-          </w:rPr>
-          <w:fldChar w:fldCharType="separate"/>
-        </w:r>
-        <w:r>
-          <w:rPr>
-            <w:noProof/>
-            <w:webHidden/>
-          </w:rPr>
-          <w:t>9</w:t>
-        </w:r>
-        <w:r>
-          <w:rPr>
-            <w:noProof/>
-            <w:webHidden/>
-          </w:rPr>
-          <w:fldChar w:fldCharType="end"/>
-        </w:r>
-      </w:hyperlink>
-    </w:p>
-    <w:p>
-      <w:pPr>
-        <w:pStyle w:val="TOC2"/>
-        <w:tabs>
-          <w:tab w:val="right" w:leader="dot" w:pos="9062"/>
-        </w:tabs>
-        <w:rPr>
-          <w:rFonts w:cstheme="minorBidi"/>
-          <w:noProof/>
-          <w:lang w:val="nl-NL" w:eastAsia="nl-NL"/>
-        </w:rPr>
-      </w:pPr>
-      <w:hyperlink w:anchor="_Toc430791307" w:history="1">
-        <w:r>
-          <w:rPr>
-            <w:rStyle w:val="Hyperlink"/>
-            <w:noProof/>
-          </w:rPr>
-          <w:t>4.2 Verwerkingssnelheden</w:t>
-        </w:r>
-        <w:r>
-          <w:rPr>
-            <w:noProof/>
-            <w:webHidden/>
-          </w:rPr>
-          <w:tab/>
-        </w:r>
-        <w:r>
-          <w:rPr>
-            <w:noProof/>
-            <w:webHidden/>
-          </w:rPr>
-          <w:fldChar w:fldCharType="begin"/>
-        </w:r>
-        <w:r>
-          <w:rPr>
-            <w:noProof/>
-            <w:webHidden/>
-          </w:rPr>
-          <w:instrText xml:space="preserve"> PAGEREF _Toc430791307 \h </w:instrText>
-        </w:r>
-        <w:r>
-          <w:rPr>
-            <w:noProof/>
-            <w:webHidden/>
-          </w:rPr>
-        </w:r>
-        <w:r>
-          <w:rPr>
-            <w:noProof/>
-            <w:webHidden/>
-          </w:rPr>
-          <w:fldChar w:fldCharType="separate"/>
-        </w:r>
-        <w:r>
-          <w:rPr>
-            <w:noProof/>
-            <w:webHidden/>
-          </w:rPr>
-          <w:t>9</w:t>
-        </w:r>
-        <w:r>
-          <w:rPr>
-            <w:noProof/>
-            <w:webHidden/>
-          </w:rPr>
-          <w:fldChar w:fldCharType="end"/>
-        </w:r>
-      </w:hyperlink>
-    </w:p>
-    <w:p>
-      <w:pPr>
-        <w:pStyle w:val="TOC2"/>
-        <w:tabs>
-          <w:tab w:val="right" w:leader="dot" w:pos="9062"/>
-        </w:tabs>
-        <w:rPr>
-          <w:rFonts w:cstheme="minorBidi"/>
-          <w:noProof/>
-          <w:lang w:val="nl-NL" w:eastAsia="nl-NL"/>
-        </w:rPr>
-      </w:pPr>
-      <w:hyperlink w:anchor="_Toc430791308" w:history="1">
-        <w:r>
-          <w:rPr>
-            <w:rStyle w:val="Hyperlink"/>
-            <w:noProof/>
-          </w:rPr>
-          <w:t>4.3 Bottleneck</w:t>
-        </w:r>
-        <w:r>
-          <w:rPr>
-            <w:noProof/>
-            <w:webHidden/>
-          </w:rPr>
-          <w:tab/>
-        </w:r>
-        <w:r>
-          <w:rPr>
-            <w:noProof/>
-            <w:webHidden/>
-          </w:rPr>
-          <w:fldChar w:fldCharType="begin"/>
-        </w:r>
-        <w:r>
-          <w:rPr>
-            <w:noProof/>
-            <w:webHidden/>
-          </w:rPr>
-          <w:instrText xml:space="preserve"> PAGEREF _Toc430791308 \h </w:instrText>
-        </w:r>
-        <w:r>
-          <w:rPr>
-            <w:noProof/>
-            <w:webHidden/>
-          </w:rPr>
-        </w:r>
-        <w:r>
-          <w:rPr>
-            <w:noProof/>
-            <w:webHidden/>
-          </w:rPr>
-          <w:fldChar w:fldCharType="separate"/>
-        </w:r>
-        <w:r>
-          <w:rPr>
-            <w:noProof/>
-            <w:webHidden/>
-          </w:rPr>
-          <w:t>9</w:t>
-        </w:r>
-        <w:r>
-          <w:rPr>
-            <w:noProof/>
-            <w:webHidden/>
-          </w:rPr>
-          <w:fldChar w:fldCharType="end"/>
-        </w:r>
-      </w:hyperlink>
-    </w:p>
-    <w:p>
-      <w:pPr>
-        <w:pStyle w:val="TOC1"/>
-        <w:tabs>
-          <w:tab w:val="right" w:leader="dot" w:pos="9062"/>
-        </w:tabs>
-        <w:rPr>
-          <w:rFonts w:cstheme="minorBidi"/>
-          <w:noProof/>
-          <w:lang w:val="nl-NL" w:eastAsia="nl-NL"/>
-        </w:rPr>
-      </w:pPr>
-      <w:hyperlink w:anchor="_Toc430791309" w:history="1">
-        <w:r>
-          <w:rPr>
-            <w:rStyle w:val="Hyperlink"/>
-            <w:noProof/>
-          </w:rPr>
-          <w:t>5. Conclusie</w:t>
-        </w:r>
-        <w:r>
-          <w:rPr>
-            <w:noProof/>
-            <w:webHidden/>
-          </w:rPr>
-          <w:tab/>
-        </w:r>
-        <w:r>
-          <w:rPr>
-            <w:noProof/>
-            <w:webHidden/>
-          </w:rPr>
-          <w:fldChar w:fldCharType="begin"/>
-        </w:r>
-        <w:r>
-          <w:rPr>
-            <w:noProof/>
-            <w:webHidden/>
-          </w:rPr>
-          <w:instrText xml:space="preserve"> PAGEREF _Toc430791309 \h </w:instrText>
-        </w:r>
-        <w:r>
-          <w:rPr>
-            <w:noProof/>
-            <w:webHidden/>
-          </w:rPr>
-        </w:r>
-        <w:r>
-          <w:rPr>
-            <w:noProof/>
-            <w:webHidden/>
-          </w:rPr>
-          <w:fldChar w:fldCharType="separate"/>
-        </w:r>
-        <w:r>
-          <w:rPr>
-            <w:noProof/>
-            <w:webHidden/>
-          </w:rPr>
-          <w:t>10</w:t>
-        </w:r>
-        <w:r>
-          <w:rPr>
-            <w:noProof/>
-            <w:webHidden/>
-          </w:rPr>
-          <w:fldChar w:fldCharType="end"/>
-        </w:r>
-      </w:hyperlink>
-    </w:p>
-    <w:p>
-      <w:r>
-        <w:fldChar w:fldCharType="end"/>
-      </w:r>
-    </w:p>
     <w:p>
       <w:pPr>
         <w:rPr>
@@ -1351,242 +667,767 @@
           <w:szCs w:val="40"/>
         </w:rPr>
       </w:pPr>
-      <w:bookmarkStart w:id="12" w:name="_Toc430790309"/>
+      <w:bookmarkStart w:id="10" w:name="_Toc430791301"/>
       <w:r>
         <w:br w:type="page"/>
       </w:r>
     </w:p>
     <w:p>
       <w:pPr>
+        <w:pStyle w:val="Heading0"/>
+      </w:pPr>
+      <w:r>
+        <w:lastRenderedPageBreak/>
+        <w:t>Samenvatting</w:t>
+      </w:r>
+      <w:bookmarkEnd w:id="10"/>
+    </w:p>
+    <w:p>
+      <w:pPr>
+        <w:jc w:val="both"/>
+      </w:pPr>
+      <w:r>
+        <w:t xml:space="preserve">In dit rapport vindt u informatie over de proef- demoapplicatie die ontwikkeld is om te kijken hoe een grote workload aan gegevens verwerkt kunnen worden en waar problemen zich voor doen bij het verwerken van deze gegevens. De resultaten die voortkomen uit deze demoapplicatie zullen worden meegenomen bij de bouw van de uiteindelijke applicatie. </w:t>
+      </w:r>
+    </w:p>
+    <w:p>
+      <w:pPr>
+        <w:jc w:val="both"/>
+      </w:pPr>
+      <w:r>
+        <w:t xml:space="preserve">De demoapplicatie zal een groot aantal gegevens die binnenkomen in clusters moeten kunnen verwerken en daarna opslaan in een database. De gegevensstroom hiervoor is enorm en het doel is dan ook te kijken waar de bottleneck zit bij het verwerken van de gegevens. Daarnaast zal er ook een correctie gedaan moeten worden op gegevens die niet volledig of juist zijn binnengekomen. </w:t>
+      </w:r>
+    </w:p>
+    <w:p>
+      <w:pPr>
+        <w:jc w:val="both"/>
+      </w:pPr>
+      <w:r>
+        <w:t>De gegevens worden aangevoerd in XML een opmaaktaal die het als “platte tekst” aanlevert. Deze data zal vervolgens bruikbaar gemaakt worden, gecorrigeerd worden en vervolgens klaarg</w:t>
+      </w:r>
+      <w:r>
+        <w:t xml:space="preserve">emaakt worden voor de database. Om dit allemaal te kunnen doen wordt de applicatie in Java geschreven en wordt het programma in meerdere klasse verdeeld volgens de OO-methode. </w:t>
+      </w:r>
+    </w:p>
+    <w:p>
+      <w:pPr>
+        <w:jc w:val="both"/>
+      </w:pPr>
+      <w:r>
+        <w:t>Elke klasse heeft een eigen taak en samen functioneren deze klassen als applicatie. Hiervoor zijn de volgende klassen gemaakt:</w:t>
+      </w:r>
+    </w:p>
+    <w:p>
+      <w:r>
+        <w:t>- een klasse voor het initialiseren van de applicatie</w:t>
+      </w:r>
+      <w:r>
+        <w:br/>
+        <w:t>- een klasse voor het opzetten van de connectie met de cliënt</w:t>
+      </w:r>
+      <w:r>
+        <w:br/>
+        <w:t>- een klasse voor het verwerken van de XML-data</w:t>
+      </w:r>
+      <w:r>
+        <w:br/>
+        <w:t>- een klasse voor het corrigeren van de data</w:t>
+      </w:r>
+      <w:r>
+        <w:br/>
+        <w:t>- een klasse voor het verzamelen van de gegevens voor de database en het</w:t>
+      </w:r>
+      <w:r>
+        <w:br/>
+        <w:t>- en een klasse voor het invoeren van de gegevens in de database</w:t>
+      </w:r>
+    </w:p>
+    <w:p>
+      <w:pPr>
+        <w:jc w:val="both"/>
+      </w:pPr>
+      <w:r>
+        <w:t xml:space="preserve">Vervolgens is de applicatie getest om te kijken hoe het reageert op de grote stroom van gegevens. Hieruit is gebleken dat… [insert more tekst here] </w:t>
+      </w:r>
+      <w:r>
+        <w:br w:type="page"/>
+      </w:r>
+    </w:p>
+    <w:p>
+      <w:pPr>
         <w:pStyle w:val="Heading0-notIndexed"/>
       </w:pPr>
+      <w:bookmarkStart w:id="11" w:name="_Toc430790146"/>
+      <w:bookmarkStart w:id="12" w:name="_Toc430790308"/>
       <w:r>
         <w:lastRenderedPageBreak/>
-        <w:t>Verklarende woordenlijst</w:t>
-      </w:r>
+        <w:t>Inhoudsopgave</w:t>
+      </w:r>
+      <w:bookmarkEnd w:id="11"/>
       <w:bookmarkEnd w:id="12"/>
     </w:p>
     <w:p>
       <w:pPr>
-        <w:jc w:val="both"/>
-      </w:pPr>
-      <w:r>
-        <w:t>Clië</w:t>
-      </w:r>
-      <w:r>
-        <w:t>nt –</w:t>
-      </w:r>
-      <w:r>
-        <w:t xml:space="preserve"> De cliënt is het programma van de UNWDMI dat de weergegevens doorstuurt naar de applicatie. </w:t>
-      </w:r>
-    </w:p>
-    <w:p>
-      <w:pPr>
-        <w:jc w:val="both"/>
-      </w:pPr>
-      <w:r>
-        <w:t xml:space="preserve">Server – </w:t>
-      </w:r>
-      <w:r>
-        <w:t xml:space="preserve">De server is de applicatie waarmee de gegevens worden ontvangen en worden verwerkt. </w:t>
-      </w:r>
-    </w:p>
-    <w:p>
-      <w:pPr>
-        <w:jc w:val="both"/>
-      </w:pPr>
-      <w:r>
-        <w:t>XML –</w:t>
-      </w:r>
-      <w:r>
-        <w:t xml:space="preserve"> </w:t>
-      </w:r>
-      <w:proofErr w:type="spellStart"/>
-      <w:r>
-        <w:t>Extensible</w:t>
-      </w:r>
-      <w:proofErr w:type="spellEnd"/>
-      <w:r>
-        <w:t xml:space="preserve"> </w:t>
-      </w:r>
-      <w:proofErr w:type="spellStart"/>
-      <w:r>
-        <w:t>Markup</w:t>
-      </w:r>
-      <w:proofErr w:type="spellEnd"/>
-      <w:r>
-        <w:t xml:space="preserve"> Language is de opmaak taal waarin de cliënt de weer gegevens in aanlevert in de vorm van platte tekst. </w:t>
-      </w:r>
-    </w:p>
-    <w:p>
-      <w:pPr>
-        <w:jc w:val="both"/>
-      </w:pPr>
-      <w:r>
-        <w:t xml:space="preserve">UNWDMI – </w:t>
-      </w:r>
-      <w:r>
-        <w:t xml:space="preserve">Staat voor </w:t>
-      </w:r>
-      <w:r>
-        <w:t xml:space="preserve">United Nations </w:t>
-      </w:r>
-      <w:proofErr w:type="spellStart"/>
-      <w:r>
-        <w:t>Weather</w:t>
-      </w:r>
-      <w:proofErr w:type="spellEnd"/>
-      <w:r>
-        <w:t xml:space="preserve"> Data Management </w:t>
-      </w:r>
-      <w:proofErr w:type="spellStart"/>
-      <w:r>
-        <w:t>Institute</w:t>
-      </w:r>
-      <w:proofErr w:type="spellEnd"/>
-    </w:p>
-    <w:p>
-      <w:pPr>
-        <w:jc w:val="both"/>
-      </w:pPr>
-      <w:r>
-        <w:t>Bottleneck –</w:t>
-      </w:r>
-      <w:r>
-        <w:t xml:space="preserve"> Is de beperking van de applicatie waardoor het niet optimaal kan functioneren</w:t>
-      </w:r>
-      <w:r>
-        <w:t>.</w:t>
-      </w:r>
-    </w:p>
-    <w:p>
-      <w:pPr>
-        <w:jc w:val="both"/>
-      </w:pPr>
-    </w:p>
-    <w:p>
-      <w:pPr>
-        <w:jc w:val="both"/>
-      </w:pPr>
-      <w:r>
-        <w:br w:type="page"/>
-      </w:r>
-    </w:p>
-    <w:p>
-      <w:pPr>
-        <w:pStyle w:val="Heading0"/>
-      </w:pPr>
-      <w:bookmarkStart w:id="13" w:name="_Toc430791302"/>
-      <w:r>
-        <w:lastRenderedPageBreak/>
-        <w:t xml:space="preserve">1. </w:t>
-      </w:r>
-      <w:r>
-        <w:t>Inleiding</w:t>
-      </w:r>
-      <w:bookmarkEnd w:id="13"/>
-    </w:p>
-    <w:p>
-      <w:pPr>
-        <w:jc w:val="both"/>
-      </w:pPr>
-      <w:r>
-        <w:t>Voor u ligt het rapport waarin verslag wordt gedaan over de proef- demonstratie applicatie dat in ontwikkeling is voor de UNWDMI</w:t>
-      </w:r>
-      <w:r>
-        <w:t xml:space="preserve"> (United Nations </w:t>
-      </w:r>
-      <w:proofErr w:type="spellStart"/>
-      <w:r>
-        <w:t>Weather</w:t>
-      </w:r>
-      <w:proofErr w:type="spellEnd"/>
-      <w:r>
-        <w:t xml:space="preserve"> Data </w:t>
-      </w:r>
-      <w:r>
-        <w:t xml:space="preserve">Management </w:t>
-      </w:r>
-      <w:proofErr w:type="spellStart"/>
-      <w:r>
-        <w:t>Institute</w:t>
-      </w:r>
-      <w:proofErr w:type="spellEnd"/>
-      <w:r>
-        <w:t>)</w:t>
-      </w:r>
-      <w:r>
-        <w:t xml:space="preserve">. Dit rapport moet inzicht geven over de opbouw en prestaties van de demo-applicatie om zo als solide basis te dienen voor het uiteindelijke programma dat later ontwikkeld zou worden. </w:t>
-      </w:r>
-    </w:p>
-    <w:p>
-      <w:pPr>
-        <w:jc w:val="both"/>
-      </w:pPr>
-      <w:r>
-        <w:t>Het rapport worden een aantal belangrijke zakken naar voren gebracht:</w:t>
-      </w:r>
-    </w:p>
-    <w:p>
-      <w:pPr>
-        <w:jc w:val="both"/>
-      </w:pPr>
-      <w:r>
-        <w:t>Als eerst wordt er</w:t>
-      </w:r>
-      <w:r>
-        <w:t xml:space="preserve"> in hoofdstuk 2</w:t>
-      </w:r>
-      <w:r>
-        <w:t xml:space="preserve"> gekeken wat nou precies de probleemstelling is en waarom de applicatie gemaakt is. Hierdoor wordt er een duidelijk beeld gecreëerd waaraan de applicatie moet voldoen. </w:t>
-      </w:r>
-    </w:p>
-    <w:p>
-      <w:pPr>
-        <w:jc w:val="both"/>
-      </w:pPr>
-      <w:r>
-        <w:t>Vervolgens wordt uitgelegd</w:t>
-      </w:r>
-      <w:r>
-        <w:t xml:space="preserve"> in hoofdstuk 3</w:t>
-      </w:r>
-      <w:r>
-        <w:t xml:space="preserve"> uit welke onderdelen de applicatie bestaat en wat de functie is van</w:t>
-      </w:r>
-      <w:r>
-        <w:t xml:space="preserve"> elk van</w:t>
-      </w:r>
-      <w:r>
-        <w:t xml:space="preserve"> deze onderdelen. </w:t>
-      </w:r>
-    </w:p>
-    <w:p>
-      <w:pPr>
-        <w:jc w:val="both"/>
-      </w:pPr>
-      <w:r>
-        <w:t xml:space="preserve">Daarnaast is de applicatie natuurlijk ook uitvoerig getest. Deze test resultaten worden in hoofdstuk 4 besproken. </w:t>
-      </w:r>
-    </w:p>
-    <w:p>
-      <w:pPr>
-        <w:jc w:val="both"/>
-      </w:pPr>
-      <w:r>
-        <w:t xml:space="preserve">Uiteindelijk worden alle bevindingen op een rijtje gezet als conclusie in hoofdstuk 5. </w:t>
-      </w:r>
-    </w:p>
-    <w:p>
-      <w:pPr>
-        <w:jc w:val="both"/>
-        <w:rPr>
-          <w:color w:val="549E39" w:themeColor="accent1"/>
-          <w:spacing w:val="15"/>
-          <w:sz w:val="40"/>
-          <w:szCs w:val="40"/>
-        </w:rPr>
-      </w:pPr>
+        <w:pStyle w:val="TOC1"/>
+        <w:tabs>
+          <w:tab w:val="right" w:leader="dot" w:pos="9062"/>
+        </w:tabs>
+        <w:rPr>
+          <w:rFonts w:cstheme="minorBidi"/>
+          <w:noProof/>
+          <w:lang w:val="nl-NL" w:eastAsia="nl-NL"/>
+        </w:rPr>
+      </w:pPr>
+      <w:r>
+        <w:rPr>
+          <w:lang w:val="nl-NL"/>
+        </w:rPr>
+        <w:br/>
+      </w:r>
+      <w:r>
+        <w:fldChar w:fldCharType="begin"/>
+      </w:r>
+      <w:r>
+        <w:rPr>
+          <w:lang w:val="nl-NL"/>
+        </w:rPr>
+        <w:instrText xml:space="preserve"> TOC \o "2-2" \h \z \t "Heading 1;1;Heading 3;3;Heading 0;1;Subheading;1" </w:instrText>
+      </w:r>
+      <w:r>
+        <w:fldChar w:fldCharType="separate"/>
+      </w:r>
+      <w:hyperlink w:anchor="_Toc430791301" w:history="1">
+        <w:r>
+          <w:rPr>
+            <w:rStyle w:val="Hyperlink"/>
+            <w:noProof/>
+            <w:lang w:val="nl-NL"/>
+          </w:rPr>
+          <w:t>Samenvatting</w:t>
+        </w:r>
+        <w:r>
+          <w:rPr>
+            <w:noProof/>
+            <w:webHidden/>
+            <w:lang w:val="nl-NL"/>
+          </w:rPr>
+          <w:tab/>
+        </w:r>
+        <w:r>
+          <w:rPr>
+            <w:noProof/>
+            <w:webHidden/>
+          </w:rPr>
+          <w:fldChar w:fldCharType="begin"/>
+        </w:r>
+        <w:r>
+          <w:rPr>
+            <w:noProof/>
+            <w:webHidden/>
+            <w:lang w:val="nl-NL"/>
+          </w:rPr>
+          <w:instrText xml:space="preserve"> PAGE</w:instrText>
+        </w:r>
+        <w:r>
+          <w:rPr>
+            <w:noProof/>
+            <w:webHidden/>
+          </w:rPr>
+          <w:instrText xml:space="preserve">REF _Toc430791301 \h </w:instrText>
+        </w:r>
+        <w:r>
+          <w:rPr>
+            <w:noProof/>
+            <w:webHidden/>
+          </w:rPr>
+        </w:r>
+        <w:r>
+          <w:rPr>
+            <w:noProof/>
+            <w:webHidden/>
+          </w:rPr>
+          <w:fldChar w:fldCharType="separate"/>
+        </w:r>
+        <w:r>
+          <w:rPr>
+            <w:noProof/>
+            <w:webHidden/>
+          </w:rPr>
+          <w:t>3</w:t>
+        </w:r>
+        <w:r>
+          <w:rPr>
+            <w:noProof/>
+            <w:webHidden/>
+          </w:rPr>
+          <w:fldChar w:fldCharType="end"/>
+        </w:r>
+      </w:hyperlink>
+    </w:p>
+    <w:p>
+      <w:pPr>
+        <w:pStyle w:val="TOC1"/>
+        <w:tabs>
+          <w:tab w:val="right" w:leader="dot" w:pos="9062"/>
+        </w:tabs>
+        <w:rPr>
+          <w:rFonts w:cstheme="minorBidi"/>
+          <w:noProof/>
+          <w:lang w:val="nl-NL" w:eastAsia="nl-NL"/>
+        </w:rPr>
+      </w:pPr>
+      <w:hyperlink w:anchor="_Toc430791302" w:history="1">
+        <w:r>
+          <w:rPr>
+            <w:rStyle w:val="Hyperlink"/>
+            <w:noProof/>
+          </w:rPr>
+          <w:t>1. Inleiding</w:t>
+        </w:r>
+        <w:r>
+          <w:rPr>
+            <w:noProof/>
+            <w:webHidden/>
+          </w:rPr>
+          <w:tab/>
+        </w:r>
+        <w:r>
+          <w:rPr>
+            <w:noProof/>
+            <w:webHidden/>
+          </w:rPr>
+          <w:fldChar w:fldCharType="begin"/>
+        </w:r>
+        <w:r>
+          <w:rPr>
+            <w:noProof/>
+            <w:webHidden/>
+          </w:rPr>
+          <w:instrText xml:space="preserve"> PAGEREF _Toc430791302 \h </w:instrText>
+        </w:r>
+        <w:r>
+          <w:rPr>
+            <w:noProof/>
+            <w:webHidden/>
+          </w:rPr>
+        </w:r>
+        <w:r>
+          <w:rPr>
+            <w:noProof/>
+            <w:webHidden/>
+          </w:rPr>
+          <w:fldChar w:fldCharType="separate"/>
+        </w:r>
+        <w:r>
+          <w:rPr>
+            <w:noProof/>
+            <w:webHidden/>
+          </w:rPr>
+          <w:t>6</w:t>
+        </w:r>
+        <w:r>
+          <w:rPr>
+            <w:noProof/>
+            <w:webHidden/>
+          </w:rPr>
+          <w:fldChar w:fldCharType="end"/>
+        </w:r>
+      </w:hyperlink>
+    </w:p>
+    <w:p>
+      <w:pPr>
+        <w:pStyle w:val="TOC1"/>
+        <w:tabs>
+          <w:tab w:val="right" w:leader="dot" w:pos="9062"/>
+        </w:tabs>
+        <w:rPr>
+          <w:rFonts w:cstheme="minorBidi"/>
+          <w:noProof/>
+          <w:lang w:val="nl-NL" w:eastAsia="nl-NL"/>
+        </w:rPr>
+      </w:pPr>
+      <w:hyperlink w:anchor="_Toc430791303" w:history="1">
+        <w:r>
+          <w:rPr>
+            <w:rStyle w:val="Hyperlink"/>
+            <w:noProof/>
+          </w:rPr>
+          <w:t>2. Probleemstelling</w:t>
+        </w:r>
+        <w:r>
+          <w:rPr>
+            <w:noProof/>
+            <w:webHidden/>
+          </w:rPr>
+          <w:tab/>
+        </w:r>
+        <w:r>
+          <w:rPr>
+            <w:noProof/>
+            <w:webHidden/>
+          </w:rPr>
+          <w:fldChar w:fldCharType="begin"/>
+        </w:r>
+        <w:r>
+          <w:rPr>
+            <w:noProof/>
+            <w:webHidden/>
+          </w:rPr>
+          <w:instrText xml:space="preserve"> PAGEREF _Toc430791303 \h </w:instrText>
+        </w:r>
+        <w:r>
+          <w:rPr>
+            <w:noProof/>
+            <w:webHidden/>
+          </w:rPr>
+        </w:r>
+        <w:r>
+          <w:rPr>
+            <w:noProof/>
+            <w:webHidden/>
+          </w:rPr>
+          <w:fldChar w:fldCharType="separate"/>
+        </w:r>
+        <w:r>
+          <w:rPr>
+            <w:noProof/>
+            <w:webHidden/>
+          </w:rPr>
+          <w:t>7</w:t>
+        </w:r>
+        <w:r>
+          <w:rPr>
+            <w:noProof/>
+            <w:webHidden/>
+          </w:rPr>
+          <w:fldChar w:fldCharType="end"/>
+        </w:r>
+      </w:hyperlink>
+    </w:p>
+    <w:p>
+      <w:pPr>
+        <w:pStyle w:val="TOC1"/>
+        <w:tabs>
+          <w:tab w:val="right" w:leader="dot" w:pos="9062"/>
+        </w:tabs>
+        <w:rPr>
+          <w:rFonts w:cstheme="minorBidi"/>
+          <w:noProof/>
+          <w:lang w:val="nl-NL" w:eastAsia="nl-NL"/>
+        </w:rPr>
+      </w:pPr>
+      <w:hyperlink w:anchor="_Toc430791304" w:history="1">
+        <w:r>
+          <w:rPr>
+            <w:rStyle w:val="Hyperlink"/>
+            <w:noProof/>
+          </w:rPr>
+          <w:t>3. Applicatie onderdelen</w:t>
+        </w:r>
+        <w:r>
+          <w:rPr>
+            <w:noProof/>
+            <w:webHidden/>
+          </w:rPr>
+          <w:tab/>
+        </w:r>
+        <w:r>
+          <w:rPr>
+            <w:noProof/>
+            <w:webHidden/>
+          </w:rPr>
+          <w:fldChar w:fldCharType="begin"/>
+        </w:r>
+        <w:r>
+          <w:rPr>
+            <w:noProof/>
+            <w:webHidden/>
+          </w:rPr>
+          <w:instrText xml:space="preserve"> PAGEREF _Toc430791304 \h </w:instrText>
+        </w:r>
+        <w:r>
+          <w:rPr>
+            <w:noProof/>
+            <w:webHidden/>
+          </w:rPr>
+        </w:r>
+        <w:r>
+          <w:rPr>
+            <w:noProof/>
+            <w:webHidden/>
+          </w:rPr>
+          <w:fldChar w:fldCharType="separate"/>
+        </w:r>
+        <w:r>
+          <w:rPr>
+            <w:noProof/>
+            <w:webHidden/>
+          </w:rPr>
+          <w:t>8</w:t>
+        </w:r>
+        <w:r>
+          <w:rPr>
+            <w:noProof/>
+            <w:webHidden/>
+          </w:rPr>
+          <w:fldChar w:fldCharType="end"/>
+        </w:r>
+      </w:hyperlink>
+    </w:p>
+    <w:p>
+      <w:pPr>
+        <w:pStyle w:val="TOC1"/>
+        <w:tabs>
+          <w:tab w:val="right" w:leader="dot" w:pos="9062"/>
+        </w:tabs>
+        <w:rPr>
+          <w:rFonts w:cstheme="minorBidi"/>
+          <w:noProof/>
+          <w:lang w:val="nl-NL" w:eastAsia="nl-NL"/>
+        </w:rPr>
+      </w:pPr>
+      <w:hyperlink w:anchor="_Toc430791305" w:history="1">
+        <w:r>
+          <w:rPr>
+            <w:rStyle w:val="Hyperlink"/>
+            <w:noProof/>
+          </w:rPr>
+          <w:t>4. Stresstest</w:t>
+        </w:r>
+        <w:r>
+          <w:rPr>
+            <w:noProof/>
+            <w:webHidden/>
+          </w:rPr>
+          <w:tab/>
+        </w:r>
+        <w:r>
+          <w:rPr>
+            <w:noProof/>
+            <w:webHidden/>
+          </w:rPr>
+          <w:fldChar w:fldCharType="begin"/>
+        </w:r>
+        <w:r>
+          <w:rPr>
+            <w:noProof/>
+            <w:webHidden/>
+          </w:rPr>
+          <w:instrText xml:space="preserve"> PAGEREF _Toc430791305 \h </w:instrText>
+        </w:r>
+        <w:r>
+          <w:rPr>
+            <w:noProof/>
+            <w:webHidden/>
+          </w:rPr>
+        </w:r>
+        <w:r>
+          <w:rPr>
+            <w:noProof/>
+            <w:webHidden/>
+          </w:rPr>
+          <w:fldChar w:fldCharType="separate"/>
+        </w:r>
+        <w:r>
+          <w:rPr>
+            <w:noProof/>
+            <w:webHidden/>
+          </w:rPr>
+          <w:t>9</w:t>
+        </w:r>
+        <w:r>
+          <w:rPr>
+            <w:noProof/>
+            <w:webHidden/>
+          </w:rPr>
+          <w:fldChar w:fldCharType="end"/>
+        </w:r>
+      </w:hyperlink>
+    </w:p>
+    <w:p>
+      <w:pPr>
+        <w:pStyle w:val="TOC2"/>
+        <w:tabs>
+          <w:tab w:val="right" w:leader="dot" w:pos="9062"/>
+        </w:tabs>
+        <w:rPr>
+          <w:rFonts w:cstheme="minorBidi"/>
+          <w:noProof/>
+          <w:lang w:val="nl-NL" w:eastAsia="nl-NL"/>
+        </w:rPr>
+      </w:pPr>
+      <w:hyperlink w:anchor="_Toc430791306" w:history="1">
+        <w:r>
+          <w:rPr>
+            <w:rStyle w:val="Hyperlink"/>
+            <w:noProof/>
+          </w:rPr>
+          <w:t>4.1 Specificaties testsystemen</w:t>
+        </w:r>
+        <w:r>
+          <w:rPr>
+            <w:noProof/>
+            <w:webHidden/>
+          </w:rPr>
+          <w:tab/>
+        </w:r>
+        <w:r>
+          <w:rPr>
+            <w:noProof/>
+            <w:webHidden/>
+          </w:rPr>
+          <w:fldChar w:fldCharType="begin"/>
+        </w:r>
+        <w:r>
+          <w:rPr>
+            <w:noProof/>
+            <w:webHidden/>
+          </w:rPr>
+          <w:instrText xml:space="preserve"> PAGEREF _Toc430791306 \h </w:instrText>
+        </w:r>
+        <w:r>
+          <w:rPr>
+            <w:noProof/>
+            <w:webHidden/>
+          </w:rPr>
+        </w:r>
+        <w:r>
+          <w:rPr>
+            <w:noProof/>
+            <w:webHidden/>
+          </w:rPr>
+          <w:fldChar w:fldCharType="separate"/>
+        </w:r>
+        <w:r>
+          <w:rPr>
+            <w:noProof/>
+            <w:webHidden/>
+          </w:rPr>
+          <w:t>9</w:t>
+        </w:r>
+        <w:r>
+          <w:rPr>
+            <w:noProof/>
+            <w:webHidden/>
+          </w:rPr>
+          <w:fldChar w:fldCharType="end"/>
+        </w:r>
+      </w:hyperlink>
+    </w:p>
+    <w:p>
+      <w:pPr>
+        <w:pStyle w:val="TOC2"/>
+        <w:tabs>
+          <w:tab w:val="right" w:leader="dot" w:pos="9062"/>
+        </w:tabs>
+        <w:rPr>
+          <w:rFonts w:cstheme="minorBidi"/>
+          <w:noProof/>
+          <w:lang w:val="nl-NL" w:eastAsia="nl-NL"/>
+        </w:rPr>
+      </w:pPr>
+      <w:hyperlink w:anchor="_Toc430791307" w:history="1">
+        <w:r>
+          <w:rPr>
+            <w:rStyle w:val="Hyperlink"/>
+            <w:noProof/>
+          </w:rPr>
+          <w:t>4.2 Verwerkingssnelheden</w:t>
+        </w:r>
+        <w:r>
+          <w:rPr>
+            <w:noProof/>
+            <w:webHidden/>
+          </w:rPr>
+          <w:tab/>
+        </w:r>
+        <w:r>
+          <w:rPr>
+            <w:noProof/>
+            <w:webHidden/>
+          </w:rPr>
+          <w:fldChar w:fldCharType="begin"/>
+        </w:r>
+        <w:r>
+          <w:rPr>
+            <w:noProof/>
+            <w:webHidden/>
+          </w:rPr>
+          <w:instrText xml:space="preserve"> PAGEREF _Toc430791307 \h </w:instrText>
+        </w:r>
+        <w:r>
+          <w:rPr>
+            <w:noProof/>
+            <w:webHidden/>
+          </w:rPr>
+        </w:r>
+        <w:r>
+          <w:rPr>
+            <w:noProof/>
+            <w:webHidden/>
+          </w:rPr>
+          <w:fldChar w:fldCharType="separate"/>
+        </w:r>
+        <w:r>
+          <w:rPr>
+            <w:noProof/>
+            <w:webHidden/>
+          </w:rPr>
+          <w:t>9</w:t>
+        </w:r>
+        <w:r>
+          <w:rPr>
+            <w:noProof/>
+            <w:webHidden/>
+          </w:rPr>
+          <w:fldChar w:fldCharType="end"/>
+        </w:r>
+      </w:hyperlink>
+    </w:p>
+    <w:p>
+      <w:pPr>
+        <w:pStyle w:val="TOC2"/>
+        <w:tabs>
+          <w:tab w:val="right" w:leader="dot" w:pos="9062"/>
+        </w:tabs>
+        <w:rPr>
+          <w:rFonts w:cstheme="minorBidi"/>
+          <w:noProof/>
+          <w:lang w:val="nl-NL" w:eastAsia="nl-NL"/>
+        </w:rPr>
+      </w:pPr>
+      <w:hyperlink w:anchor="_Toc430791308" w:history="1">
+        <w:r>
+          <w:rPr>
+            <w:rStyle w:val="Hyperlink"/>
+            <w:noProof/>
+          </w:rPr>
+          <w:t>4.3 Bottleneck</w:t>
+        </w:r>
+        <w:r>
+          <w:rPr>
+            <w:noProof/>
+            <w:webHidden/>
+          </w:rPr>
+          <w:tab/>
+        </w:r>
+        <w:r>
+          <w:rPr>
+            <w:noProof/>
+            <w:webHidden/>
+          </w:rPr>
+          <w:fldChar w:fldCharType="begin"/>
+        </w:r>
+        <w:r>
+          <w:rPr>
+            <w:noProof/>
+            <w:webHidden/>
+          </w:rPr>
+          <w:instrText xml:space="preserve"> PAGEREF _Toc430791308 \h </w:instrText>
+        </w:r>
+        <w:r>
+          <w:rPr>
+            <w:noProof/>
+            <w:webHidden/>
+          </w:rPr>
+        </w:r>
+        <w:r>
+          <w:rPr>
+            <w:noProof/>
+            <w:webHidden/>
+          </w:rPr>
+          <w:fldChar w:fldCharType="separate"/>
+        </w:r>
+        <w:r>
+          <w:rPr>
+            <w:noProof/>
+            <w:webHidden/>
+          </w:rPr>
+          <w:t>9</w:t>
+        </w:r>
+        <w:r>
+          <w:rPr>
+            <w:noProof/>
+            <w:webHidden/>
+          </w:rPr>
+          <w:fldChar w:fldCharType="end"/>
+        </w:r>
+      </w:hyperlink>
+    </w:p>
+    <w:p>
+      <w:pPr>
+        <w:pStyle w:val="TOC1"/>
+        <w:tabs>
+          <w:tab w:val="right" w:leader="dot" w:pos="9062"/>
+        </w:tabs>
+        <w:rPr>
+          <w:rFonts w:cstheme="minorBidi"/>
+          <w:noProof/>
+          <w:lang w:val="nl-NL" w:eastAsia="nl-NL"/>
+        </w:rPr>
+      </w:pPr>
+      <w:hyperlink w:anchor="_Toc430791309" w:history="1">
+        <w:r>
+          <w:rPr>
+            <w:rStyle w:val="Hyperlink"/>
+            <w:noProof/>
+          </w:rPr>
+          <w:t>5. Conclusie</w:t>
+        </w:r>
+        <w:r>
+          <w:rPr>
+            <w:noProof/>
+            <w:webHidden/>
+          </w:rPr>
+          <w:tab/>
+        </w:r>
+        <w:r>
+          <w:rPr>
+            <w:noProof/>
+            <w:webHidden/>
+          </w:rPr>
+          <w:fldChar w:fldCharType="begin"/>
+        </w:r>
+        <w:r>
+          <w:rPr>
+            <w:noProof/>
+            <w:webHidden/>
+          </w:rPr>
+          <w:instrText xml:space="preserve"> PAGEREF _Toc430791309 \h </w:instrText>
+        </w:r>
+        <w:r>
+          <w:rPr>
+            <w:noProof/>
+            <w:webHidden/>
+          </w:rPr>
+        </w:r>
+        <w:r>
+          <w:rPr>
+            <w:noProof/>
+            <w:webHidden/>
+          </w:rPr>
+          <w:fldChar w:fldCharType="separate"/>
+        </w:r>
+        <w:r>
+          <w:rPr>
+            <w:noProof/>
+            <w:webHidden/>
+          </w:rPr>
+          <w:t>10</w:t>
+        </w:r>
+        <w:r>
+          <w:rPr>
+            <w:noProof/>
+            <w:webHidden/>
+          </w:rPr>
+          <w:fldChar w:fldCharType="end"/>
+        </w:r>
+      </w:hyperlink>
+    </w:p>
+    <w:p>
+      <w:r>
+        <w:fldChar w:fldCharType="end"/>
+      </w:r>
     </w:p>
     <w:p>
       <w:pPr>
@@ -1598,15 +1439,290 @@
           <w:szCs w:val="40"/>
         </w:rPr>
       </w:pPr>
+      <w:bookmarkStart w:id="13" w:name="_Toc430790309"/>
       <w:r>
         <w:br w:type="page"/>
       </w:r>
     </w:p>
     <w:p>
       <w:pPr>
+        <w:pStyle w:val="Heading0-notIndexed"/>
+      </w:pPr>
+      <w:r>
+        <w:lastRenderedPageBreak/>
+        <w:t>Verklarende woordenlijst</w:t>
+      </w:r>
+      <w:bookmarkEnd w:id="13"/>
+    </w:p>
+    <w:p>
+      <w:pPr>
+        <w:jc w:val="both"/>
+      </w:pPr>
+      <w:r>
+        <w:rPr>
+          <w:b/>
+        </w:rPr>
+        <w:t>Clië</w:t>
+      </w:r>
+      <w:r>
+        <w:rPr>
+          <w:b/>
+        </w:rPr>
+        <w:t>nt</w:t>
+      </w:r>
+      <w:r>
+        <w:t xml:space="preserve"> –</w:t>
+      </w:r>
+      <w:r>
+        <w:t xml:space="preserve"> De cliënt is het programma van de UNWDMI dat de weergegevens doorstuurt naar de applicatie. </w:t>
+      </w:r>
+    </w:p>
+    <w:p>
+      <w:pPr>
+        <w:jc w:val="both"/>
+      </w:pPr>
+      <w:r>
+        <w:rPr>
+          <w:b/>
+        </w:rPr>
+        <w:t>Server</w:t>
+      </w:r>
+      <w:r>
+        <w:t xml:space="preserve"> – </w:t>
+      </w:r>
+      <w:r>
+        <w:t xml:space="preserve">De server is de applicatie waarmee de gegevens worden ontvangen en worden verwerkt. </w:t>
+      </w:r>
+    </w:p>
+    <w:p>
+      <w:pPr>
+        <w:jc w:val="both"/>
+      </w:pPr>
+      <w:r>
+        <w:rPr>
+          <w:b/>
+        </w:rPr>
+        <w:t>XML</w:t>
+      </w:r>
+      <w:r>
+        <w:t xml:space="preserve"> –</w:t>
+      </w:r>
+      <w:r>
+        <w:t xml:space="preserve"> Extensible Markup Langua</w:t>
+      </w:r>
+      <w:r>
+        <w:t>ge is de opmaak</w:t>
+      </w:r>
+      <w:r>
+        <w:t>taal waarin de cliënt</w:t>
+      </w:r>
+      <w:r>
+        <w:t xml:space="preserve"> de weergegevens </w:t>
+      </w:r>
+      <w:r>
+        <w:t xml:space="preserve">aanlevert in de vorm van platte tekst. </w:t>
+      </w:r>
+    </w:p>
+    <w:p>
+      <w:pPr>
+        <w:jc w:val="both"/>
+        <w:rPr>
+          <w:lang w:val="en-US"/>
+        </w:rPr>
+      </w:pPr>
+      <w:r>
+        <w:rPr>
+          <w:b/>
+          <w:lang w:val="en-US"/>
+        </w:rPr>
+        <w:t xml:space="preserve">UNWDMI </w:t>
+      </w:r>
+      <w:r>
+        <w:rPr>
+          <w:lang w:val="en-US"/>
+        </w:rPr>
+        <w:t xml:space="preserve">– </w:t>
+      </w:r>
+      <w:r>
+        <w:rPr>
+          <w:lang w:val="en-US"/>
+        </w:rPr>
+        <w:t xml:space="preserve">Staat voor </w:t>
+      </w:r>
+      <w:r>
+        <w:rPr>
+          <w:lang w:val="en-US"/>
+        </w:rPr>
+        <w:t>United Nations Weather Data Management Institute</w:t>
+      </w:r>
+      <w:r>
+        <w:rPr>
+          <w:lang w:val="en-US"/>
+        </w:rPr>
+        <w:t>.</w:t>
+      </w:r>
+    </w:p>
+    <w:p>
+      <w:pPr>
+        <w:jc w:val="both"/>
+      </w:pPr>
+      <w:r>
+        <w:rPr>
+          <w:b/>
+        </w:rPr>
+        <w:t>Bottleneck</w:t>
+      </w:r>
+      <w:r>
+        <w:t xml:space="preserve"> –</w:t>
+      </w:r>
+      <w:r>
+        <w:t xml:space="preserve"> </w:t>
+      </w:r>
+      <w:r>
+        <w:t>Is de beperking in</w:t>
+      </w:r>
+      <w:r>
+        <w:t xml:space="preserve"> de applicatie waardoor het niet optimaal kan functioneren</w:t>
+      </w:r>
+      <w:r>
+        <w:t>.</w:t>
+      </w:r>
+    </w:p>
+    <w:p>
+      <w:pPr>
+        <w:jc w:val="both"/>
+      </w:pPr>
+    </w:p>
+    <w:p>
+      <w:pPr>
+        <w:jc w:val="both"/>
+      </w:pPr>
+      <w:r>
+        <w:br w:type="page"/>
+      </w:r>
+    </w:p>
+    <w:p>
+      <w:pPr>
         <w:pStyle w:val="Heading0"/>
       </w:pPr>
-      <w:bookmarkStart w:id="14" w:name="_Toc430791303"/>
+      <w:bookmarkStart w:id="14" w:name="_Toc430791302"/>
+      <w:r>
+        <w:lastRenderedPageBreak/>
+        <w:t xml:space="preserve">1. </w:t>
+      </w:r>
+      <w:r>
+        <w:t>Inleiding</w:t>
+      </w:r>
+      <w:bookmarkEnd w:id="14"/>
+    </w:p>
+    <w:p>
+      <w:pPr>
+        <w:jc w:val="both"/>
+      </w:pPr>
+      <w:r>
+        <w:t>Voor u ligt het rapport waarin verslag wordt gedaan over de proef- demonstratie applicatie dat in ontwikkeling is voor de UNWDMI</w:t>
+      </w:r>
+      <w:r>
+        <w:t xml:space="preserve"> (United Nations Weather Data </w:t>
+      </w:r>
+      <w:r>
+        <w:t>Management Institute</w:t>
+      </w:r>
+      <w:r>
+        <w:t>)</w:t>
+      </w:r>
+      <w:r>
+        <w:t xml:space="preserve">. Dit rapport moet inzicht geven over de opbouw en prestaties van de demo-applicatie om zo als solide basis te dienen voor het uiteindelijke programma dat later ontwikkeld zou worden. </w:t>
+      </w:r>
+    </w:p>
+    <w:p>
+      <w:pPr>
+        <w:jc w:val="both"/>
+      </w:pPr>
+      <w:r>
+        <w:t>Het rapport worden een aantal belangrijke zakken naar voren gebracht:</w:t>
+      </w:r>
+    </w:p>
+    <w:p>
+      <w:pPr>
+        <w:jc w:val="both"/>
+      </w:pPr>
+      <w:r>
+        <w:t>Als eerst wordt er</w:t>
+      </w:r>
+      <w:r>
+        <w:t xml:space="preserve"> in hoofdstuk 2</w:t>
+      </w:r>
+      <w:r>
+        <w:t xml:space="preserve"> gekeken wat nou precies de probleemstelling is en waarom de applicatie gemaakt is. Hierdoor wordt er een duidelijk beeld gecreëerd waaraan de applicatie moet voldoen. </w:t>
+      </w:r>
+    </w:p>
+    <w:p>
+      <w:pPr>
+        <w:jc w:val="both"/>
+      </w:pPr>
+      <w:r>
+        <w:t>Vervolgens wordt uitgelegd</w:t>
+      </w:r>
+      <w:r>
+        <w:t xml:space="preserve"> in hoofdstuk 3</w:t>
+      </w:r>
+      <w:r>
+        <w:t xml:space="preserve"> uit welke onderdelen de applicatie bestaat en wat de functie is van</w:t>
+      </w:r>
+      <w:r>
+        <w:t xml:space="preserve"> elk van</w:t>
+      </w:r>
+      <w:r>
+        <w:t xml:space="preserve"> deze onderdelen. </w:t>
+      </w:r>
+    </w:p>
+    <w:p>
+      <w:pPr>
+        <w:jc w:val="both"/>
+      </w:pPr>
+      <w:r>
+        <w:t xml:space="preserve">Daarnaast is de applicatie natuurlijk ook uitvoerig getest. Deze test resultaten worden in hoofdstuk 4 besproken. </w:t>
+      </w:r>
+    </w:p>
+    <w:p>
+      <w:pPr>
+        <w:jc w:val="both"/>
+      </w:pPr>
+      <w:r>
+        <w:t xml:space="preserve">Uiteindelijk worden alle bevindingen op een rijtje gezet als conclusie in hoofdstuk 5. </w:t>
+      </w:r>
+    </w:p>
+    <w:p>
+      <w:pPr>
+        <w:jc w:val="both"/>
+        <w:rPr>
+          <w:color w:val="549E39" w:themeColor="accent1"/>
+          <w:spacing w:val="15"/>
+          <w:sz w:val="40"/>
+          <w:szCs w:val="40"/>
+        </w:rPr>
+      </w:pPr>
+    </w:p>
+    <w:p>
+      <w:pPr>
+        <w:rPr>
+          <w:caps/>
+          <w:color w:val="549E39" w:themeColor="accent1"/>
+          <w:spacing w:val="15"/>
+          <w:sz w:val="40"/>
+          <w:szCs w:val="40"/>
+        </w:rPr>
+      </w:pPr>
+      <w:r>
+        <w:br w:type="page"/>
+      </w:r>
+    </w:p>
+    <w:p>
+      <w:pPr>
+        <w:pStyle w:val="Heading0"/>
+      </w:pPr>
+      <w:bookmarkStart w:id="15" w:name="_Toc430791303"/>
       <w:r>
         <w:lastRenderedPageBreak/>
         <w:t xml:space="preserve">2. </w:t>
@@ -1614,7 +1730,7 @@
       <w:r>
         <w:t>Probleemstelling</w:t>
       </w:r>
-      <w:bookmarkEnd w:id="14"/>
+      <w:bookmarkEnd w:id="15"/>
     </w:p>
     <w:p>
       <w:pPr>
@@ -1635,15 +1751,7 @@
       </w:r>
       <w:r>
         <w:br/>
-        <w:t xml:space="preserve">- Gebruik van een Postgres of </w:t>
-      </w:r>
-      <w:proofErr w:type="spellStart"/>
-      <w:r>
-        <w:t>MySQL</w:t>
-      </w:r>
-      <w:proofErr w:type="spellEnd"/>
-      <w:r>
-        <w:t xml:space="preserve"> relationele database</w:t>
+        <w:t>- Gebruik van een Postgres of MySQL relationele database</w:t>
       </w:r>
       <w:r>
         <w:br/>
@@ -1663,19 +1771,9 @@
         <w:br/>
         <w:t xml:space="preserve">- Gegevens moeten ontvangen worden in XML-formaat uit meerdere bronnen </w:t>
       </w:r>
-      <w:proofErr w:type="gramStart"/>
       <w:r>
         <w:br/>
-        <w:t xml:space="preserve">  </w:t>
-      </w:r>
-      <w:bookmarkStart w:id="15" w:name="_GoBack"/>
-      <w:bookmarkEnd w:id="15"/>
-      <w:r>
-        <w:t xml:space="preserve"> </w:t>
-      </w:r>
-      <w:proofErr w:type="gramEnd"/>
-      <w:r>
-        <w:t xml:space="preserve">met gebruik van een enkele socket. </w:t>
+        <w:t xml:space="preserve">   met gebruik van een enkele socket. </w:t>
       </w:r>
       <w:r>
         <w:br/>
@@ -1735,68 +1833,124 @@
       </w:r>
     </w:p>
     <w:p>
-      <w:pPr>
-        <w:jc w:val="both"/>
-      </w:pPr>
-      <w:r>
-        <w:t>Trigger</w:t>
+      <w:r>
+        <w:rPr>
+          <w:b/>
+        </w:rPr>
+        <w:t>Main</w:t>
       </w:r>
       <w:r>
         <w:br/>
-      </w:r>
-    </w:p>
-    <w:p>
-      <w:pPr>
-        <w:jc w:val="both"/>
-      </w:pPr>
-      <w:proofErr w:type="spellStart"/>
-      <w:r>
+        <w:t xml:space="preserve">Dit is de hoofdklasse van de applicatie waarin de applicatie wordt gestart. Deze klasse zorgt ervoor dat alle benodigde onderdelen gestart worden en er een connectie tot stand wordt gebracht. </w:t>
+      </w:r>
+    </w:p>
+    <w:p>
+      <w:r>
+        <w:rPr>
+          <w:b/>
+        </w:rPr>
+        <w:t>ClientConnection</w:t>
+      </w:r>
+      <w:r>
+        <w:rPr>
+          <w:b/>
+        </w:rPr>
+        <w:br/>
+      </w:r>
+      <w:r>
+        <w:t xml:space="preserve">Deze klasse zorgt dat er een verbinding tot stand komt met de cliënt en dat de weerdata van de cliënt wordt ontvangen. Daarna roept deze klasse de XML-parser aan om de weerdata te verwerken. </w:t>
+      </w:r>
+    </w:p>
+    <w:p>
+      <w:r>
+        <w:rPr>
+          <w:b/>
+        </w:rPr>
         <w:t>XMLparser</w:t>
       </w:r>
-      <w:proofErr w:type="spellEnd"/>
       <w:r>
         <w:br/>
       </w:r>
-    </w:p>
-    <w:p>
-      <w:pPr>
-        <w:jc w:val="both"/>
-      </w:pPr>
-      <w:proofErr w:type="spellStart"/>
-      <w:r>
-        <w:t>ClientConnection</w:t>
-      </w:r>
-      <w:proofErr w:type="spellEnd"/>
-      <w:r>
+      <w:r>
+        <w:t>De XMLparser</w:t>
+      </w:r>
+      <w:r>
+        <w:t xml:space="preserve"> klasse zorgt er voor dat de XML</w:t>
+      </w:r>
+      <w:r>
+        <w:t xml:space="preserve">-data die wordt geleverd door de cliënt ingelezen wordt en aangepast wordt zodat het in een database gezet kan worden. </w:t>
+      </w:r>
+    </w:p>
+    <w:p>
+      <w:r>
+        <w:rPr>
+          <w:b/>
+        </w:rPr>
+        <w:t>DataCorrection</w:t>
+      </w:r>
+      <w:r>
+        <w:rPr>
+          <w:b/>
+        </w:rPr>
         <w:br/>
       </w:r>
-    </w:p>
-    <w:p>
-      <w:pPr>
-        <w:jc w:val="both"/>
-      </w:pPr>
-      <w:proofErr w:type="spellStart"/>
-      <w:r>
+      <w:r>
+        <w:t xml:space="preserve">Deze klasse is voor het controleren van de gegevens </w:t>
+      </w:r>
+      <w:r>
+        <w:t>en zo nodig deze gegevens te corrigeren wanneer het niet goed is doorgekomen. De correctie wordt doormiddel van een gewogen gemiddelde gedaan die wordt bepaald door voorgaande gegevens van het zelfde station.</w:t>
+      </w:r>
+    </w:p>
+    <w:p>
+      <w:r>
+        <w:rPr>
+          <w:b/>
+        </w:rPr>
+        <w:t>DatabaseQueue</w:t>
+      </w:r>
+      <w:r>
+        <w:rPr>
+          <w:b/>
+        </w:rPr>
+        <w:br/>
+      </w:r>
+      <w:r>
+        <w:t xml:space="preserve">De DatabaseQueue klasse verzameld alle verwerkte XML-data zodat dit gezamenlijk in één query verwerkt kan worden in de database. </w:t>
+      </w:r>
+    </w:p>
+    <w:p>
+      <w:r>
+        <w:rPr>
+          <w:b/>
+        </w:rPr>
         <w:t>DatabaseInterval</w:t>
       </w:r>
-      <w:proofErr w:type="spellEnd"/>
-      <w:r>
+      <w:r>
+        <w:rPr>
+          <w:b/>
+        </w:rPr>
         <w:br/>
       </w:r>
-    </w:p>
-    <w:p>
-      <w:pPr>
-        <w:jc w:val="both"/>
-      </w:pPr>
-      <w:proofErr w:type="spellStart"/>
-      <w:r>
-        <w:t>DatabaseQueue</w:t>
-      </w:r>
-      <w:proofErr w:type="spellEnd"/>
-      <w:r>
+      <w:r>
+        <w:t xml:space="preserve">De databaseInterval klasse zorgt er voor dat verzamelde gegevens in de query pas na elke seconde in de database worden gestopt. Hierdoor kunnen we de datastroom naar de MySQL database beperken zodat het niet overbelast wordt door het aantal connecties. </w:t>
+      </w:r>
+    </w:p>
+    <w:p>
+      <w:pPr>
+        <w:rPr>
+          <w:b/>
+        </w:rPr>
+      </w:pPr>
+      <w:r>
+        <w:rPr>
+          <w:b/>
+        </w:rPr>
         <w:br/>
       </w:r>
       <w:r>
+        <w:rPr>
+          <w:b/>
+        </w:rPr>
         <w:br w:type="page"/>
       </w:r>
     </w:p>
@@ -1954,15 +2108,7 @@
           </w:tcPr>
           <w:p>
             <w:r>
-              <w:t xml:space="preserve">Intel </w:t>
-            </w:r>
-            <w:proofErr w:type="spellStart"/>
-            <w:r>
-              <w:t>Core</w:t>
-            </w:r>
-            <w:proofErr w:type="spellEnd"/>
-            <w:r>
-              <w:t xml:space="preserve"> I7-4770K 3.50 GHz</w:t>
+              <w:t>Intel Core I7-4770K 3.50 GHz</w:t>
             </w:r>
           </w:p>
         </w:tc>
@@ -2099,23 +2245,7 @@
           </w:tcPr>
           <w:p>
             <w:r>
-              <w:t xml:space="preserve">Intel </w:t>
-            </w:r>
-            <w:proofErr w:type="spellStart"/>
-            <w:r>
-              <w:t>Core</w:t>
-            </w:r>
-            <w:proofErr w:type="spellEnd"/>
-            <w:r>
-              <w:t xml:space="preserve"> </w:t>
-            </w:r>
-            <w:proofErr w:type="gramStart"/>
-            <w:r>
-              <w:t xml:space="preserve">I7-4712HQ   </w:t>
-            </w:r>
-            <w:proofErr w:type="gramEnd"/>
-            <w:r>
-              <w:t>2.3 GHz</w:t>
+              <w:t>Intel Core I7-4712HQ   2.3 GHz</w:t>
             </w:r>
           </w:p>
         </w:tc>
@@ -2257,13 +2387,8 @@
             <w:r>
               <w:t xml:space="preserve">Intel </w:t>
             </w:r>
-            <w:proofErr w:type="spellStart"/>
-            <w:r>
-              <w:t>Core</w:t>
-            </w:r>
-            <w:proofErr w:type="spellEnd"/>
-            <w:r>
-              <w:t xml:space="preserve"> I5</w:t>
+            <w:r>
+              <w:t>Core I5</w:t>
             </w:r>
             <w:r>
               <w:t>-</w:t>
@@ -2403,15 +2528,7 @@
           </w:tcPr>
           <w:p>
             <w:r>
-              <w:t xml:space="preserve">Intel </w:t>
-            </w:r>
-            <w:proofErr w:type="spellStart"/>
-            <w:r>
-              <w:t>Core</w:t>
-            </w:r>
-            <w:proofErr w:type="spellEnd"/>
-            <w:r>
-              <w:t xml:space="preserve"> I7-4720HQ 2.6 GHz</w:t>
+              <w:t>Intel Core I7-4720HQ 2.6 GHz</w:t>
             </w:r>
           </w:p>
         </w:tc>
@@ -3972,7 +4089,7 @@
 </file>
 
 <file path=customXml/itemProps1.xml><?xml version="1.0" encoding="utf-8"?>
-<ds:datastoreItem xmlns:ds="http://schemas.openxmlformats.org/officeDocument/2006/customXml" ds:itemID="{D65B0129-0CE8-42BC-9055-124D76C5126F}">
+<ds:datastoreItem xmlns:ds="http://schemas.openxmlformats.org/officeDocument/2006/customXml" ds:itemID="{A473AB86-8306-466C-A884-CAAEF666F246}">
   <ds:schemaRefs>
     <ds:schemaRef ds:uri="http://schemas.openxmlformats.org/officeDocument/2006/bibliography"/>
   </ds:schemaRefs>

</xml_diff>